<commit_message>
LAst update for the day
</commit_message>
<xml_diff>
--- a/outputs/FullModel.docx
+++ b/outputs/FullModel.docx
@@ -120,7 +120,13 @@
         <w:rPr>
           <w:rStyle w:val="NormalTok"/>
         </w:rPr>
-        <w:t xml:space="preserve">titanicdb&lt;-</w:t>
+        <w:t xml:space="preserve">titanicdb &lt;-</w:t>
+      </w:r>
+      <w:r>
+        <w:rPr>
+          <w:rStyle w:val="StringTok"/>
+        </w:rPr>
+        <w:t xml:space="preserve"> </w:t>
       </w:r>
       <w:r>
         <w:rPr>
@@ -151,6 +157,12 @@
           <w:rStyle w:val="DataTypeTok"/>
         </w:rPr>
         <w:t xml:space="preserve">dbname=</w:t>
+      </w:r>
+      <w:r>
+        <w:rPr>
+          <w:rStyle w:val="NormalTok"/>
+        </w:rPr>
+        <w:t xml:space="preserve"> </w:t>
       </w:r>
       <w:r>
         <w:rPr>
@@ -2866,158 +2878,166 @@
     </w:p>
     <w:p>
       <w:pPr>
-        <w:pStyle w:val="SourceCode"/>
-      </w:pPr>
-      <w:r>
-        <w:rPr>
-          <w:rStyle w:val="NormalTok"/>
-        </w:rPr>
-        <w:t xml:space="preserve">cache_file&lt;-</w:t>
-      </w:r>
-      <w:r>
-        <w:rPr>
-          <w:rStyle w:val="StringTok"/>
-        </w:rPr>
-        <w:t xml:space="preserve">"../data-raw/rawdatacache.Rdata"</w:t>
-      </w:r>
-      <w:r>
-        <w:br w:type="textWrapping"/>
-      </w:r>
-      <w:r>
-        <w:rPr>
-          <w:rStyle w:val="NormalTok"/>
-        </w:rPr>
-        <w:t xml:space="preserve">if(!</w:t>
-      </w:r>
-      <w:r>
-        <w:rPr>
-          <w:rStyle w:val="KeywordTok"/>
-        </w:rPr>
-        <w:t xml:space="preserve">file.exists</w:t>
-      </w:r>
-      <w:r>
-        <w:rPr>
-          <w:rStyle w:val="NormalTok"/>
-        </w:rPr>
-        <w:t xml:space="preserve">(cache_file)) {</w:t>
-      </w:r>
-      <w:r>
-        <w:br w:type="textWrapping"/>
-      </w:r>
-      <w:r>
-        <w:rPr>
-          <w:rStyle w:val="NormalTok"/>
-        </w:rPr>
-        <w:t xml:space="preserve"> </w:t>
-      </w:r>
-      <w:r>
-        <w:rPr>
-          <w:rStyle w:val="NormalTok"/>
-        </w:rPr>
-        <w:t xml:space="preserve"> </w:t>
-      </w:r>
-      <w:r>
-        <w:rPr>
-          <w:rStyle w:val="NormalTok"/>
-        </w:rPr>
-        <w:t xml:space="preserve">titanic_cache&lt;-titanic_all</w:t>
-      </w:r>
-      <w:r>
-        <w:br w:type="textWrapping"/>
-      </w:r>
-      <w:r>
-        <w:rPr>
-          <w:rStyle w:val="NormalTok"/>
-        </w:rPr>
-        <w:t xml:space="preserve"> </w:t>
-      </w:r>
-      <w:r>
-        <w:rPr>
-          <w:rStyle w:val="NormalTok"/>
-        </w:rPr>
-        <w:t xml:space="preserve"> </w:t>
-      </w:r>
-      <w:r>
-        <w:rPr>
-          <w:rStyle w:val="KeywordTok"/>
-        </w:rPr>
-        <w:t xml:space="preserve">save</w:t>
-      </w:r>
-      <w:r>
-        <w:rPr>
-          <w:rStyle w:val="NormalTok"/>
-        </w:rPr>
-        <w:t xml:space="preserve">(titanic_cache,</w:t>
-      </w:r>
-      <w:r>
-        <w:rPr>
-          <w:rStyle w:val="DataTypeTok"/>
-        </w:rPr>
-        <w:t xml:space="preserve">file =</w:t>
-      </w:r>
-      <w:r>
-        <w:rPr>
-          <w:rStyle w:val="NormalTok"/>
-        </w:rPr>
-        <w:t xml:space="preserve"> </w:t>
-      </w:r>
-      <w:r>
-        <w:rPr>
-          <w:rStyle w:val="NormalTok"/>
-        </w:rPr>
-        <w:t xml:space="preserve">cache_file)</w:t>
-      </w:r>
-      <w:r>
-        <w:br w:type="textWrapping"/>
-      </w:r>
-      <w:r>
-        <w:rPr>
-          <w:rStyle w:val="NormalTok"/>
-        </w:rPr>
-        <w:t xml:space="preserve"> </w:t>
-      </w:r>
-      <w:r>
-        <w:rPr>
-          <w:rStyle w:val="NormalTok"/>
-        </w:rPr>
-        <w:t xml:space="preserve"> </w:t>
-      </w:r>
-      <w:r>
-        <w:rPr>
-          <w:rStyle w:val="KeywordTok"/>
-        </w:rPr>
-        <w:t xml:space="preserve">rm</w:t>
-      </w:r>
-      <w:r>
-        <w:rPr>
-          <w:rStyle w:val="NormalTok"/>
-        </w:rPr>
-        <w:t xml:space="preserve">(titanic_cache)</w:t>
-      </w:r>
-      <w:r>
-        <w:br w:type="textWrapping"/>
-      </w:r>
-      <w:r>
-        <w:rPr>
-          <w:rStyle w:val="NormalTok"/>
-        </w:rPr>
-        <w:t xml:space="preserve"> </w:t>
-      </w:r>
-      <w:r>
-        <w:rPr>
-          <w:rStyle w:val="NormalTok"/>
-        </w:rPr>
-        <w:t xml:space="preserve"> </w:t>
-      </w:r>
-      <w:r>
-        <w:rPr>
-          <w:rStyle w:val="NormalTok"/>
-        </w:rPr>
-        <w:t xml:space="preserve">}</w:t>
+        <w:pStyle w:val="FirstParagraph"/>
+      </w:pPr>
+      <w:r>
+        <w:t xml:space="preserve">We will use the cache file to keep the data file size small.</w:t>
       </w:r>
     </w:p>
     <w:p>
       <w:pPr>
+        <w:pStyle w:val="SourceCode"/>
+      </w:pPr>
+      <w:r>
+        <w:rPr>
+          <w:rStyle w:val="NormalTok"/>
+        </w:rPr>
+        <w:t xml:space="preserve">cache_file&lt;-</w:t>
+      </w:r>
+      <w:r>
+        <w:rPr>
+          <w:rStyle w:val="StringTok"/>
+        </w:rPr>
+        <w:t xml:space="preserve">"../data-raw/rawdatacache.Rdata"</w:t>
+      </w:r>
+      <w:r>
+        <w:br w:type="textWrapping"/>
+      </w:r>
+      <w:r>
+        <w:rPr>
+          <w:rStyle w:val="NormalTok"/>
+        </w:rPr>
+        <w:t xml:space="preserve">if(!</w:t>
+      </w:r>
+      <w:r>
+        <w:rPr>
+          <w:rStyle w:val="KeywordTok"/>
+        </w:rPr>
+        <w:t xml:space="preserve">file.exists</w:t>
+      </w:r>
+      <w:r>
+        <w:rPr>
+          <w:rStyle w:val="NormalTok"/>
+        </w:rPr>
+        <w:t xml:space="preserve">(cache_file)) {</w:t>
+      </w:r>
+      <w:r>
+        <w:br w:type="textWrapping"/>
+      </w:r>
+      <w:r>
+        <w:rPr>
+          <w:rStyle w:val="NormalTok"/>
+        </w:rPr>
+        <w:t xml:space="preserve"> </w:t>
+      </w:r>
+      <w:r>
+        <w:rPr>
+          <w:rStyle w:val="NormalTok"/>
+        </w:rPr>
+        <w:t xml:space="preserve"> </w:t>
+      </w:r>
+      <w:r>
+        <w:rPr>
+          <w:rStyle w:val="NormalTok"/>
+        </w:rPr>
+        <w:t xml:space="preserve">titanic_cache&lt;-titanic_all</w:t>
+      </w:r>
+      <w:r>
+        <w:br w:type="textWrapping"/>
+      </w:r>
+      <w:r>
+        <w:rPr>
+          <w:rStyle w:val="NormalTok"/>
+        </w:rPr>
+        <w:t xml:space="preserve"> </w:t>
+      </w:r>
+      <w:r>
+        <w:rPr>
+          <w:rStyle w:val="NormalTok"/>
+        </w:rPr>
+        <w:t xml:space="preserve"> </w:t>
+      </w:r>
+      <w:r>
+        <w:rPr>
+          <w:rStyle w:val="KeywordTok"/>
+        </w:rPr>
+        <w:t xml:space="preserve">save</w:t>
+      </w:r>
+      <w:r>
+        <w:rPr>
+          <w:rStyle w:val="NormalTok"/>
+        </w:rPr>
+        <w:t xml:space="preserve">(titanic_cache,</w:t>
+      </w:r>
+      <w:r>
+        <w:rPr>
+          <w:rStyle w:val="DataTypeTok"/>
+        </w:rPr>
+        <w:t xml:space="preserve">file =</w:t>
+      </w:r>
+      <w:r>
+        <w:rPr>
+          <w:rStyle w:val="NormalTok"/>
+        </w:rPr>
+        <w:t xml:space="preserve"> </w:t>
+      </w:r>
+      <w:r>
+        <w:rPr>
+          <w:rStyle w:val="NormalTok"/>
+        </w:rPr>
+        <w:t xml:space="preserve">cache_file)</w:t>
+      </w:r>
+      <w:r>
+        <w:br w:type="textWrapping"/>
+      </w:r>
+      <w:r>
+        <w:rPr>
+          <w:rStyle w:val="NormalTok"/>
+        </w:rPr>
+        <w:t xml:space="preserve"> </w:t>
+      </w:r>
+      <w:r>
+        <w:rPr>
+          <w:rStyle w:val="NormalTok"/>
+        </w:rPr>
+        <w:t xml:space="preserve"> </w:t>
+      </w:r>
+      <w:r>
+        <w:rPr>
+          <w:rStyle w:val="KeywordTok"/>
+        </w:rPr>
+        <w:t xml:space="preserve">rm</w:t>
+      </w:r>
+      <w:r>
+        <w:rPr>
+          <w:rStyle w:val="NormalTok"/>
+        </w:rPr>
+        <w:t xml:space="preserve">(titanic_cache)</w:t>
+      </w:r>
+      <w:r>
+        <w:br w:type="textWrapping"/>
+      </w:r>
+      <w:r>
+        <w:rPr>
+          <w:rStyle w:val="NormalTok"/>
+        </w:rPr>
+        <w:t xml:space="preserve"> </w:t>
+      </w:r>
+      <w:r>
+        <w:rPr>
+          <w:rStyle w:val="NormalTok"/>
+        </w:rPr>
+        <w:t xml:space="preserve"> </w:t>
+      </w:r>
+      <w:r>
+        <w:rPr>
+          <w:rStyle w:val="NormalTok"/>
+        </w:rPr>
+        <w:t xml:space="preserve">}</w:t>
+      </w:r>
+    </w:p>
+    <w:p>
+      <w:pPr>
         <w:pStyle w:val="Heading3"/>
       </w:pPr>
       <w:bookmarkStart w:id="25" w:name="check-for-changes"/>
@@ -3028,151 +3048,159 @@
     </w:p>
     <w:p>
       <w:pPr>
-        <w:pStyle w:val="SourceCode"/>
-      </w:pPr>
-      <w:r>
-        <w:rPr>
-          <w:rStyle w:val="KeywordTok"/>
-        </w:rPr>
-        <w:t xml:space="preserve">load</w:t>
-      </w:r>
-      <w:r>
-        <w:rPr>
-          <w:rStyle w:val="NormalTok"/>
-        </w:rPr>
-        <w:t xml:space="preserve">(cache_file)</w:t>
-      </w:r>
-      <w:r>
-        <w:br w:type="textWrapping"/>
-      </w:r>
-      <w:r>
-        <w:rPr>
-          <w:rStyle w:val="NormalTok"/>
-        </w:rPr>
-        <w:t xml:space="preserve">if(!</w:t>
-      </w:r>
-      <w:r>
-        <w:rPr>
-          <w:rStyle w:val="KeywordTok"/>
-        </w:rPr>
-        <w:t xml:space="preserve">identical</w:t>
-      </w:r>
-      <w:r>
-        <w:rPr>
-          <w:rStyle w:val="NormalTok"/>
-        </w:rPr>
-        <w:t xml:space="preserve">(titanic_all, titanic_cache)) </w:t>
-      </w:r>
-      <w:r>
-        <w:rPr>
-          <w:rStyle w:val="KeywordTok"/>
-        </w:rPr>
-        <w:t xml:space="preserve">stop</w:t>
-      </w:r>
-      <w:r>
-        <w:rPr>
-          <w:rStyle w:val="NormalTok"/>
-        </w:rPr>
-        <w:t xml:space="preserve">(</w:t>
-      </w:r>
-      <w:r>
-        <w:rPr>
-          <w:rStyle w:val="StringTok"/>
-        </w:rPr>
-        <w:t xml:space="preserve">"Hey, the data has changed, you should check that out!"</w:t>
-      </w:r>
-      <w:r>
-        <w:rPr>
-          <w:rStyle w:val="NormalTok"/>
-        </w:rPr>
-        <w:t xml:space="preserve">)</w:t>
+        <w:pStyle w:val="FirstParagraph"/>
+      </w:pPr>
+      <w:r>
+        <w:t xml:space="preserve">Check that the original data is still the same as the cache data otherwise throw an error so you'll get things out.</w:t>
       </w:r>
     </w:p>
     <w:p>
       <w:pPr>
-        <w:pStyle w:val="FirstParagraph"/>
-      </w:pPr>
-      <w:r>
-        <w:t xml:space="preserve">We could change things and rerun with:</w:t>
+        <w:pStyle w:val="SourceCode"/>
+      </w:pPr>
+      <w:r>
+        <w:rPr>
+          <w:rStyle w:val="KeywordTok"/>
+        </w:rPr>
+        <w:t xml:space="preserve">load</w:t>
+      </w:r>
+      <w:r>
+        <w:rPr>
+          <w:rStyle w:val="NormalTok"/>
+        </w:rPr>
+        <w:t xml:space="preserve">(cache_file)</w:t>
+      </w:r>
+      <w:r>
+        <w:br w:type="textWrapping"/>
+      </w:r>
+      <w:r>
+        <w:rPr>
+          <w:rStyle w:val="NormalTok"/>
+        </w:rPr>
+        <w:t xml:space="preserve">if(!</w:t>
+      </w:r>
+      <w:r>
+        <w:rPr>
+          <w:rStyle w:val="KeywordTok"/>
+        </w:rPr>
+        <w:t xml:space="preserve">identical</w:t>
+      </w:r>
+      <w:r>
+        <w:rPr>
+          <w:rStyle w:val="NormalTok"/>
+        </w:rPr>
+        <w:t xml:space="preserve">(titanic_all, titanic_cache)) </w:t>
+      </w:r>
+      <w:r>
+        <w:rPr>
+          <w:rStyle w:val="KeywordTok"/>
+        </w:rPr>
+        <w:t xml:space="preserve">stop</w:t>
+      </w:r>
+      <w:r>
+        <w:rPr>
+          <w:rStyle w:val="NormalTok"/>
+        </w:rPr>
+        <w:t xml:space="preserve">(</w:t>
+      </w:r>
+      <w:r>
+        <w:rPr>
+          <w:rStyle w:val="StringTok"/>
+        </w:rPr>
+        <w:t xml:space="preserve">"Hey, the data has changed, you should check that out!"</w:t>
+      </w:r>
+      <w:r>
+        <w:rPr>
+          <w:rStyle w:val="NormalTok"/>
+        </w:rPr>
+        <w:t xml:space="preserve">)</w:t>
       </w:r>
     </w:p>
     <w:p>
       <w:pPr>
-        <w:pStyle w:val="SourceCode"/>
-      </w:pPr>
-      <w:r>
-        <w:rPr>
-          <w:rStyle w:val="KeywordTok"/>
-        </w:rPr>
-        <w:t xml:space="preserve">dbWriteTable</w:t>
-      </w:r>
-      <w:r>
-        <w:rPr>
-          <w:rStyle w:val="NormalTok"/>
-        </w:rPr>
-        <w:t xml:space="preserve">(titanicdb, </w:t>
-      </w:r>
-      <w:r>
-        <w:rPr>
-          <w:rStyle w:val="StringTok"/>
-        </w:rPr>
-        <w:t xml:space="preserve">"titanic"</w:t>
-      </w:r>
-      <w:r>
-        <w:rPr>
-          <w:rStyle w:val="NormalTok"/>
-        </w:rPr>
-        <w:t xml:space="preserve">, </w:t>
-      </w:r>
-      <w:r>
-        <w:rPr>
-          <w:rStyle w:val="KeywordTok"/>
-        </w:rPr>
-        <w:t xml:space="preserve">head</w:t>
-      </w:r>
-      <w:r>
-        <w:rPr>
-          <w:rStyle w:val="NormalTok"/>
-        </w:rPr>
-        <w:t xml:space="preserve">(titanic_all), </w:t>
-      </w:r>
-      <w:r>
-        <w:rPr>
-          <w:rStyle w:val="DataTypeTok"/>
-        </w:rPr>
-        <w:t xml:space="preserve">append=</w:t>
-      </w:r>
-      <w:r>
-        <w:rPr>
-          <w:rStyle w:val="OtherTok"/>
-        </w:rPr>
-        <w:t xml:space="preserve">TRUE</w:t>
-      </w:r>
-      <w:r>
-        <w:rPr>
-          <w:rStyle w:val="NormalTok"/>
-        </w:rPr>
-        <w:t xml:space="preserve">)</w:t>
+        <w:pStyle w:val="FirstParagraph"/>
+      </w:pPr>
+      <w:r>
+        <w:t xml:space="preserve">We could change things and rerun with:</w:t>
       </w:r>
     </w:p>
     <w:p>
       <w:pPr>
-        <w:pStyle w:val="FirstParagraph"/>
-      </w:pPr>
-      <w:r>
-        <w:t xml:space="preserve">Restore your original data with your get_data.R file.</w:t>
+        <w:pStyle w:val="SourceCode"/>
+      </w:pPr>
+      <w:r>
+        <w:rPr>
+          <w:rStyle w:val="KeywordTok"/>
+        </w:rPr>
+        <w:t xml:space="preserve">dbWriteTable</w:t>
+      </w:r>
+      <w:r>
+        <w:rPr>
+          <w:rStyle w:val="NormalTok"/>
+        </w:rPr>
+        <w:t xml:space="preserve">(titanicdb, </w:t>
+      </w:r>
+      <w:r>
+        <w:rPr>
+          <w:rStyle w:val="StringTok"/>
+        </w:rPr>
+        <w:t xml:space="preserve">"titanic"</w:t>
+      </w:r>
+      <w:r>
+        <w:rPr>
+          <w:rStyle w:val="NormalTok"/>
+        </w:rPr>
+        <w:t xml:space="preserve">, </w:t>
+      </w:r>
+      <w:r>
+        <w:rPr>
+          <w:rStyle w:val="KeywordTok"/>
+        </w:rPr>
+        <w:t xml:space="preserve">head</w:t>
+      </w:r>
+      <w:r>
+        <w:rPr>
+          <w:rStyle w:val="NormalTok"/>
+        </w:rPr>
+        <w:t xml:space="preserve">(titanic_all), </w:t>
+      </w:r>
+      <w:r>
+        <w:rPr>
+          <w:rStyle w:val="DataTypeTok"/>
+        </w:rPr>
+        <w:t xml:space="preserve">append=</w:t>
+      </w:r>
+      <w:r>
+        <w:rPr>
+          <w:rStyle w:val="OtherTok"/>
+        </w:rPr>
+        <w:t xml:space="preserve">TRUE</w:t>
+      </w:r>
+      <w:r>
+        <w:rPr>
+          <w:rStyle w:val="NormalTok"/>
+        </w:rPr>
+        <w:t xml:space="preserve">)</w:t>
       </w:r>
     </w:p>
     <w:p>
       <w:pPr>
-        <w:pStyle w:val="BodyText"/>
-      </w:pPr>
-      <w:r>
-        <w:t xml:space="preserve">We want to split our data into a training and a test sample for predicting survival of the Titanic. There are two sampling strategies we'll consider here.</w:t>
+        <w:pStyle w:val="FirstParagraph"/>
+      </w:pPr>
+      <w:r>
+        <w:t xml:space="preserve">Restore your original data with your get_data.R file.</w:t>
       </w:r>
     </w:p>
     <w:p>
       <w:pPr>
+        <w:pStyle w:val="BodyText"/>
+      </w:pPr>
+      <w:r>
+        <w:t xml:space="preserve">We want to split our data into a training and a test sample for predicting survival of the Titanic. There are two sampling strategies we'll consider here. Consider splitting data first so that you aren't using information from the test data when you, for example, scale a variable in the data. This is basically doing some fitting before you split the data.</w:t>
+      </w:r>
+    </w:p>
+    <w:p>
+      <w:pPr>
         <w:pStyle w:val="Heading2"/>
       </w:pPr>
       <w:bookmarkStart w:id="26" w:name="random-sample"/>
@@ -3189,7 +3217,13 @@
         <w:rPr>
           <w:rStyle w:val="NormalTok"/>
         </w:rPr>
-        <w:t xml:space="preserve">n_titanic_all&lt;-</w:t>
+        <w:t xml:space="preserve">n_titanic_all &lt;-</w:t>
+      </w:r>
+      <w:r>
+        <w:rPr>
+          <w:rStyle w:val="StringTok"/>
+        </w:rPr>
+        <w:t xml:space="preserve"> </w:t>
       </w:r>
       <w:r>
         <w:rPr>
@@ -3210,7 +3244,13 @@
         <w:rPr>
           <w:rStyle w:val="NormalTok"/>
         </w:rPr>
-        <w:t xml:space="preserve">prop_train&lt;-</w:t>
+        <w:t xml:space="preserve">prop_train &lt;-</w:t>
+      </w:r>
+      <w:r>
+        <w:rPr>
+          <w:rStyle w:val="StringTok"/>
+        </w:rPr>
+        <w:t xml:space="preserve"> </w:t>
       </w:r>
       <w:r>
         <w:rPr>
@@ -3225,7 +3265,13 @@
         <w:rPr>
           <w:rStyle w:val="NormalTok"/>
         </w:rPr>
-        <w:t xml:space="preserve">n_train&lt;-</w:t>
+        <w:t xml:space="preserve">n_train &lt;-</w:t>
+      </w:r>
+      <w:r>
+        <w:rPr>
+          <w:rStyle w:val="StringTok"/>
+        </w:rPr>
+        <w:t xml:space="preserve"> </w:t>
       </w:r>
       <w:r>
         <w:rPr>
@@ -3270,7 +3316,13 @@
         <w:rPr>
           <w:rStyle w:val="NormalTok"/>
         </w:rPr>
-        <w:t xml:space="preserve">rows_train_s&lt;-</w:t>
+        <w:t xml:space="preserve">rows_train_s &lt;-</w:t>
+      </w:r>
+      <w:r>
+        <w:rPr>
+          <w:rStyle w:val="StringTok"/>
+        </w:rPr>
+        <w:t xml:space="preserve"> </w:t>
       </w:r>
       <w:r>
         <w:rPr>
@@ -3294,7 +3346,19 @@
         <w:rPr>
           <w:rStyle w:val="NormalTok"/>
         </w:rPr>
-        <w:t xml:space="preserve">titanic_train_s&lt;-titanic_all[rows_train_s,]</w:t>
+        <w:t xml:space="preserve">titanic_train_s &lt;-</w:t>
+      </w:r>
+      <w:r>
+        <w:rPr>
+          <w:rStyle w:val="StringTok"/>
+        </w:rPr>
+        <w:t xml:space="preserve"> </w:t>
+      </w:r>
+      <w:r>
+        <w:rPr>
+          <w:rStyle w:val="NormalTok"/>
+        </w:rPr>
+        <w:t xml:space="preserve">titanic_all[rows_train_s, ]</w:t>
       </w:r>
       <w:r>
         <w:br w:type="textWrapping"/>
@@ -3303,7 +3367,19 @@
         <w:rPr>
           <w:rStyle w:val="NormalTok"/>
         </w:rPr>
-        <w:t xml:space="preserve">titanic_test_s&lt;-titanic_all[-rows_train_s,]</w:t>
+        <w:t xml:space="preserve">titanic_test_s &lt;-</w:t>
+      </w:r>
+      <w:r>
+        <w:rPr>
+          <w:rStyle w:val="StringTok"/>
+        </w:rPr>
+        <w:t xml:space="preserve"> </w:t>
+      </w:r>
+      <w:r>
+        <w:rPr>
+          <w:rStyle w:val="NormalTok"/>
+        </w:rPr>
+        <w:t xml:space="preserve">titanic_all[-rows_train_s, ]</w:t>
       </w:r>
     </w:p>
     <w:p>
@@ -3386,7 +3462,7 @@
         <w:rPr>
           <w:rStyle w:val="VerbatimChar"/>
         </w:rPr>
-        <w:t xml:space="preserve">## [1] 0.6089804</w:t>
+        <w:t xml:space="preserve">## [1] 0.2063763</w:t>
       </w:r>
     </w:p>
     <w:p>
@@ -3477,349 +3553,10 @@
     </w:p>
     <w:p>
       <w:pPr>
-        <w:pStyle w:val="SourceCode"/>
-      </w:pPr>
-      <w:r>
-        <w:rPr>
-          <w:rStyle w:val="NormalTok"/>
-        </w:rPr>
-        <w:t xml:space="preserve">pass_ttest&lt;-function(x, </w:t>
-      </w:r>
-      <w:r>
-        <w:rPr>
-          <w:rStyle w:val="DataTypeTok"/>
-        </w:rPr>
-        <w:t xml:space="preserve">prop_train =</w:t>
-      </w:r>
-      <w:r>
-        <w:rPr>
-          <w:rStyle w:val="NormalTok"/>
-        </w:rPr>
-        <w:t xml:space="preserve"> </w:t>
-      </w:r>
-      <w:r>
-        <w:rPr>
-          <w:rStyle w:val="NormalTok"/>
-        </w:rPr>
-        <w:t xml:space="preserve">.</w:t>
-      </w:r>
-      <w:r>
-        <w:rPr>
-          <w:rStyle w:val="DecValTok"/>
-        </w:rPr>
-        <w:t xml:space="preserve">07</w:t>
-      </w:r>
-      <w:r>
-        <w:rPr>
-          <w:rStyle w:val="NormalTok"/>
-        </w:rPr>
-        <w:t xml:space="preserve">){</w:t>
-      </w:r>
-      <w:r>
-        <w:br w:type="textWrapping"/>
-      </w:r>
-      <w:r>
-        <w:rPr>
-          <w:rStyle w:val="NormalTok"/>
-        </w:rPr>
-        <w:t xml:space="preserve"> </w:t>
-      </w:r>
-      <w:r>
-        <w:rPr>
-          <w:rStyle w:val="NormalTok"/>
-        </w:rPr>
-        <w:t xml:space="preserve"> </w:t>
-      </w:r>
-      <w:r>
-        <w:rPr>
-          <w:rStyle w:val="NormalTok"/>
-        </w:rPr>
-        <w:t xml:space="preserve">n_x_all&lt;-</w:t>
-      </w:r>
-      <w:r>
-        <w:rPr>
-          <w:rStyle w:val="KeywordTok"/>
-        </w:rPr>
-        <w:t xml:space="preserve">length</w:t>
-      </w:r>
-      <w:r>
-        <w:rPr>
-          <w:rStyle w:val="NormalTok"/>
-        </w:rPr>
-        <w:t xml:space="preserve">(x)</w:t>
-      </w:r>
-      <w:r>
-        <w:br w:type="textWrapping"/>
-      </w:r>
-      <w:r>
-        <w:rPr>
-          <w:rStyle w:val="NormalTok"/>
-        </w:rPr>
-        <w:t xml:space="preserve"> </w:t>
-      </w:r>
-      <w:r>
-        <w:rPr>
-          <w:rStyle w:val="NormalTok"/>
-        </w:rPr>
-        <w:t xml:space="preserve"> </w:t>
-      </w:r>
-      <w:r>
-        <w:rPr>
-          <w:rStyle w:val="NormalTok"/>
-        </w:rPr>
-        <w:t xml:space="preserve">n_train&lt;-</w:t>
-      </w:r>
-      <w:r>
-        <w:rPr>
-          <w:rStyle w:val="KeywordTok"/>
-        </w:rPr>
-        <w:t xml:space="preserve">floor</w:t>
-      </w:r>
-      <w:r>
-        <w:rPr>
-          <w:rStyle w:val="NormalTok"/>
-        </w:rPr>
-        <w:t xml:space="preserve">(prop_train *</w:t>
-      </w:r>
-      <w:r>
-        <w:rPr>
-          <w:rStyle w:val="StringTok"/>
-        </w:rPr>
-        <w:t xml:space="preserve"> </w:t>
-      </w:r>
-      <w:r>
-        <w:rPr>
-          <w:rStyle w:val="NormalTok"/>
-        </w:rPr>
-        <w:t xml:space="preserve">n_x_all)</w:t>
-      </w:r>
-      <w:r>
-        <w:br w:type="textWrapping"/>
-      </w:r>
-      <w:r>
-        <w:rPr>
-          <w:rStyle w:val="NormalTok"/>
-        </w:rPr>
-        <w:t xml:space="preserve"> </w:t>
-      </w:r>
-      <w:r>
-        <w:rPr>
-          <w:rStyle w:val="NormalTok"/>
-        </w:rPr>
-        <w:t xml:space="preserve"> </w:t>
-      </w:r>
-      <w:r>
-        <w:br w:type="textWrapping"/>
-      </w:r>
-      <w:r>
-        <w:rPr>
-          <w:rStyle w:val="NormalTok"/>
-        </w:rPr>
-        <w:t xml:space="preserve"> </w:t>
-      </w:r>
-      <w:r>
-        <w:rPr>
-          <w:rStyle w:val="NormalTok"/>
-        </w:rPr>
-        <w:t xml:space="preserve"> </w:t>
-      </w:r>
-      <w:r>
-        <w:rPr>
-          <w:rStyle w:val="CommentTok"/>
-        </w:rPr>
-        <w:t xml:space="preserve"># Sample RowIDs</w:t>
-      </w:r>
-      <w:r>
-        <w:br w:type="textWrapping"/>
-      </w:r>
-      <w:r>
-        <w:rPr>
-          <w:rStyle w:val="NormalTok"/>
-        </w:rPr>
-        <w:t xml:space="preserve"> </w:t>
-      </w:r>
-      <w:r>
-        <w:rPr>
-          <w:rStyle w:val="NormalTok"/>
-        </w:rPr>
-        <w:t xml:space="preserve"> </w:t>
-      </w:r>
-      <w:r>
-        <w:rPr>
-          <w:rStyle w:val="NormalTok"/>
-        </w:rPr>
-        <w:t xml:space="preserve">rows_train&lt;-</w:t>
-      </w:r>
-      <w:r>
-        <w:rPr>
-          <w:rStyle w:val="KeywordTok"/>
-        </w:rPr>
-        <w:t xml:space="preserve">sample.int</w:t>
-      </w:r>
-      <w:r>
-        <w:rPr>
-          <w:rStyle w:val="NormalTok"/>
-        </w:rPr>
-        <w:t xml:space="preserve">(n_x_all, n_train)</w:t>
-      </w:r>
-      <w:r>
-        <w:br w:type="textWrapping"/>
-      </w:r>
-      <w:r>
-        <w:rPr>
-          <w:rStyle w:val="NormalTok"/>
-        </w:rPr>
-        <w:t xml:space="preserve"> </w:t>
-      </w:r>
-      <w:r>
-        <w:rPr>
-          <w:rStyle w:val="NormalTok"/>
-        </w:rPr>
-        <w:t xml:space="preserve"> </w:t>
-      </w:r>
-      <w:r>
-        <w:br w:type="textWrapping"/>
-      </w:r>
-      <w:r>
-        <w:rPr>
-          <w:rStyle w:val="NormalTok"/>
-        </w:rPr>
-        <w:t xml:space="preserve"> </w:t>
-      </w:r>
-      <w:r>
-        <w:rPr>
-          <w:rStyle w:val="NormalTok"/>
-        </w:rPr>
-        <w:t xml:space="preserve"> </w:t>
-      </w:r>
-      <w:r>
-        <w:rPr>
-          <w:rStyle w:val="KeywordTok"/>
-        </w:rPr>
-        <w:t xml:space="preserve">t.test</w:t>
-      </w:r>
-      <w:r>
-        <w:rPr>
-          <w:rStyle w:val="NormalTok"/>
-        </w:rPr>
-        <w:t xml:space="preserve">(x[rows_train], x[-rows_train], </w:t>
-      </w:r>
-      <w:r>
-        <w:rPr>
-          <w:rStyle w:val="DataTypeTok"/>
-        </w:rPr>
-        <w:t xml:space="preserve">conf.level =</w:t>
-      </w:r>
-      <w:r>
-        <w:rPr>
-          <w:rStyle w:val="NormalTok"/>
-        </w:rPr>
-        <w:t xml:space="preserve"> </w:t>
-      </w:r>
-      <w:r>
-        <w:rPr>
-          <w:rStyle w:val="NormalTok"/>
-        </w:rPr>
-        <w:t xml:space="preserve">.</w:t>
-      </w:r>
-      <w:r>
-        <w:rPr>
-          <w:rStyle w:val="DecValTok"/>
-        </w:rPr>
-        <w:t xml:space="preserve">95</w:t>
-      </w:r>
-      <w:r>
-        <w:rPr>
-          <w:rStyle w:val="NormalTok"/>
-        </w:rPr>
-        <w:t xml:space="preserve">)$p.value &gt;=</w:t>
-      </w:r>
-      <w:r>
-        <w:rPr>
-          <w:rStyle w:val="StringTok"/>
-        </w:rPr>
-        <w:t xml:space="preserve"> </w:t>
-      </w:r>
-      <w:r>
-        <w:rPr>
-          <w:rStyle w:val="NormalTok"/>
-        </w:rPr>
-        <w:t xml:space="preserve">.</w:t>
-      </w:r>
-      <w:r>
-        <w:rPr>
-          <w:rStyle w:val="DecValTok"/>
-        </w:rPr>
-        <w:t xml:space="preserve">05</w:t>
-      </w:r>
-      <w:r>
-        <w:br w:type="textWrapping"/>
-      </w:r>
-      <w:r>
-        <w:rPr>
-          <w:rStyle w:val="NormalTok"/>
-        </w:rPr>
-        <w:t xml:space="preserve">}</w:t>
-      </w:r>
-      <w:r>
-        <w:br w:type="textWrapping"/>
-      </w:r>
-      <w:r>
-        <w:br w:type="textWrapping"/>
-      </w:r>
-      <w:r>
-        <w:rPr>
-          <w:rStyle w:val="KeywordTok"/>
-        </w:rPr>
-        <w:t xml:space="preserve">sum</w:t>
-      </w:r>
-      <w:r>
-        <w:rPr>
-          <w:rStyle w:val="NormalTok"/>
-        </w:rPr>
-        <w:t xml:space="preserve">(</w:t>
-      </w:r>
-      <w:r>
-        <w:rPr>
-          <w:rStyle w:val="KeywordTok"/>
-        </w:rPr>
-        <w:t xml:space="preserve">replicate</w:t>
-      </w:r>
-      <w:r>
-        <w:rPr>
-          <w:rStyle w:val="NormalTok"/>
-        </w:rPr>
-        <w:t xml:space="preserve">(</w:t>
-      </w:r>
-      <w:r>
-        <w:rPr>
-          <w:rStyle w:val="DecValTok"/>
-        </w:rPr>
-        <w:t xml:space="preserve">1000</w:t>
-      </w:r>
-      <w:r>
-        <w:rPr>
-          <w:rStyle w:val="NormalTok"/>
-        </w:rPr>
-        <w:t xml:space="preserve">,</w:t>
-      </w:r>
-      <w:r>
-        <w:rPr>
-          <w:rStyle w:val="KeywordTok"/>
-        </w:rPr>
-        <w:t xml:space="preserve">pass_ttest</w:t>
-      </w:r>
-      <w:r>
-        <w:rPr>
-          <w:rStyle w:val="NormalTok"/>
-        </w:rPr>
-        <w:t xml:space="preserve">(titanic_all$survived)))/</w:t>
-      </w:r>
-      <w:r>
-        <w:rPr>
-          <w:rStyle w:val="DecValTok"/>
-        </w:rPr>
-        <w:t xml:space="preserve">1000</w:t>
+        <w:pStyle w:val="FirstParagraph"/>
+      </w:pPr>
+      <w:r>
+        <w:t xml:space="preserve">You ideally want the class (Yes/No) distribution to be similar in training and testing data.</w:t>
       </w:r>
     </w:p>
     <w:p>
@@ -3828,13 +3565,360 @@
       </w:pPr>
       <w:r>
         <w:rPr>
-          <w:rStyle w:val="VerbatimChar"/>
-        </w:rPr>
-        <w:t xml:space="preserve">## [1] 0.933</w:t>
+          <w:rStyle w:val="NormalTok"/>
+        </w:rPr>
+        <w:t xml:space="preserve">pass_ttest&lt;-function(x, </w:t>
+      </w:r>
+      <w:r>
+        <w:rPr>
+          <w:rStyle w:val="DataTypeTok"/>
+        </w:rPr>
+        <w:t xml:space="preserve">prop_train =</w:t>
+      </w:r>
+      <w:r>
+        <w:rPr>
+          <w:rStyle w:val="NormalTok"/>
+        </w:rPr>
+        <w:t xml:space="preserve"> </w:t>
+      </w:r>
+      <w:r>
+        <w:rPr>
+          <w:rStyle w:val="NormalTok"/>
+        </w:rPr>
+        <w:t xml:space="preserve">.</w:t>
+      </w:r>
+      <w:r>
+        <w:rPr>
+          <w:rStyle w:val="DecValTok"/>
+        </w:rPr>
+        <w:t xml:space="preserve">07</w:t>
+      </w:r>
+      <w:r>
+        <w:rPr>
+          <w:rStyle w:val="NormalTok"/>
+        </w:rPr>
+        <w:t xml:space="preserve">){</w:t>
+      </w:r>
+      <w:r>
+        <w:br w:type="textWrapping"/>
+      </w:r>
+      <w:r>
+        <w:rPr>
+          <w:rStyle w:val="NormalTok"/>
+        </w:rPr>
+        <w:t xml:space="preserve"> </w:t>
+      </w:r>
+      <w:r>
+        <w:rPr>
+          <w:rStyle w:val="NormalTok"/>
+        </w:rPr>
+        <w:t xml:space="preserve"> </w:t>
+      </w:r>
+      <w:r>
+        <w:rPr>
+          <w:rStyle w:val="NormalTok"/>
+        </w:rPr>
+        <w:t xml:space="preserve">n_x_all&lt;-</w:t>
+      </w:r>
+      <w:r>
+        <w:rPr>
+          <w:rStyle w:val="KeywordTok"/>
+        </w:rPr>
+        <w:t xml:space="preserve">length</w:t>
+      </w:r>
+      <w:r>
+        <w:rPr>
+          <w:rStyle w:val="NormalTok"/>
+        </w:rPr>
+        <w:t xml:space="preserve">(x)</w:t>
+      </w:r>
+      <w:r>
+        <w:br w:type="textWrapping"/>
+      </w:r>
+      <w:r>
+        <w:rPr>
+          <w:rStyle w:val="NormalTok"/>
+        </w:rPr>
+        <w:t xml:space="preserve"> </w:t>
+      </w:r>
+      <w:r>
+        <w:rPr>
+          <w:rStyle w:val="NormalTok"/>
+        </w:rPr>
+        <w:t xml:space="preserve"> </w:t>
+      </w:r>
+      <w:r>
+        <w:rPr>
+          <w:rStyle w:val="NormalTok"/>
+        </w:rPr>
+        <w:t xml:space="preserve">n_train&lt;-</w:t>
+      </w:r>
+      <w:r>
+        <w:rPr>
+          <w:rStyle w:val="KeywordTok"/>
+        </w:rPr>
+        <w:t xml:space="preserve">floor</w:t>
+      </w:r>
+      <w:r>
+        <w:rPr>
+          <w:rStyle w:val="NormalTok"/>
+        </w:rPr>
+        <w:t xml:space="preserve">(prop_train *</w:t>
+      </w:r>
+      <w:r>
+        <w:rPr>
+          <w:rStyle w:val="StringTok"/>
+        </w:rPr>
+        <w:t xml:space="preserve"> </w:t>
+      </w:r>
+      <w:r>
+        <w:rPr>
+          <w:rStyle w:val="NormalTok"/>
+        </w:rPr>
+        <w:t xml:space="preserve">n_x_all)</w:t>
+      </w:r>
+      <w:r>
+        <w:br w:type="textWrapping"/>
+      </w:r>
+      <w:r>
+        <w:rPr>
+          <w:rStyle w:val="NormalTok"/>
+        </w:rPr>
+        <w:t xml:space="preserve"> </w:t>
+      </w:r>
+      <w:r>
+        <w:rPr>
+          <w:rStyle w:val="NormalTok"/>
+        </w:rPr>
+        <w:t xml:space="preserve"> </w:t>
+      </w:r>
+      <w:r>
+        <w:br w:type="textWrapping"/>
+      </w:r>
+      <w:r>
+        <w:rPr>
+          <w:rStyle w:val="NormalTok"/>
+        </w:rPr>
+        <w:t xml:space="preserve"> </w:t>
+      </w:r>
+      <w:r>
+        <w:rPr>
+          <w:rStyle w:val="NormalTok"/>
+        </w:rPr>
+        <w:t xml:space="preserve"> </w:t>
+      </w:r>
+      <w:r>
+        <w:rPr>
+          <w:rStyle w:val="CommentTok"/>
+        </w:rPr>
+        <w:t xml:space="preserve"># Sample RowIDs</w:t>
+      </w:r>
+      <w:r>
+        <w:br w:type="textWrapping"/>
+      </w:r>
+      <w:r>
+        <w:rPr>
+          <w:rStyle w:val="NormalTok"/>
+        </w:rPr>
+        <w:t xml:space="preserve"> </w:t>
+      </w:r>
+      <w:r>
+        <w:rPr>
+          <w:rStyle w:val="NormalTok"/>
+        </w:rPr>
+        <w:t xml:space="preserve"> </w:t>
+      </w:r>
+      <w:r>
+        <w:rPr>
+          <w:rStyle w:val="NormalTok"/>
+        </w:rPr>
+        <w:t xml:space="preserve">rows_train&lt;-</w:t>
+      </w:r>
+      <w:r>
+        <w:rPr>
+          <w:rStyle w:val="KeywordTok"/>
+        </w:rPr>
+        <w:t xml:space="preserve">sample.int</w:t>
+      </w:r>
+      <w:r>
+        <w:rPr>
+          <w:rStyle w:val="NormalTok"/>
+        </w:rPr>
+        <w:t xml:space="preserve">(n_x_all, n_train)</w:t>
+      </w:r>
+      <w:r>
+        <w:br w:type="textWrapping"/>
+      </w:r>
+      <w:r>
+        <w:rPr>
+          <w:rStyle w:val="NormalTok"/>
+        </w:rPr>
+        <w:t xml:space="preserve"> </w:t>
+      </w:r>
+      <w:r>
+        <w:rPr>
+          <w:rStyle w:val="NormalTok"/>
+        </w:rPr>
+        <w:t xml:space="preserve"> </w:t>
+      </w:r>
+      <w:r>
+        <w:br w:type="textWrapping"/>
+      </w:r>
+      <w:r>
+        <w:rPr>
+          <w:rStyle w:val="NormalTok"/>
+        </w:rPr>
+        <w:t xml:space="preserve"> </w:t>
+      </w:r>
+      <w:r>
+        <w:rPr>
+          <w:rStyle w:val="NormalTok"/>
+        </w:rPr>
+        <w:t xml:space="preserve"> </w:t>
+      </w:r>
+      <w:r>
+        <w:rPr>
+          <w:rStyle w:val="KeywordTok"/>
+        </w:rPr>
+        <w:t xml:space="preserve">t.test</w:t>
+      </w:r>
+      <w:r>
+        <w:rPr>
+          <w:rStyle w:val="NormalTok"/>
+        </w:rPr>
+        <w:t xml:space="preserve">(x[rows_train], x[-rows_train], </w:t>
+      </w:r>
+      <w:r>
+        <w:rPr>
+          <w:rStyle w:val="DataTypeTok"/>
+        </w:rPr>
+        <w:t xml:space="preserve">conf.level =</w:t>
+      </w:r>
+      <w:r>
+        <w:rPr>
+          <w:rStyle w:val="NormalTok"/>
+        </w:rPr>
+        <w:t xml:space="preserve"> </w:t>
+      </w:r>
+      <w:r>
+        <w:rPr>
+          <w:rStyle w:val="NormalTok"/>
+        </w:rPr>
+        <w:t xml:space="preserve">.</w:t>
+      </w:r>
+      <w:r>
+        <w:rPr>
+          <w:rStyle w:val="DecValTok"/>
+        </w:rPr>
+        <w:t xml:space="preserve">95</w:t>
+      </w:r>
+      <w:r>
+        <w:rPr>
+          <w:rStyle w:val="NormalTok"/>
+        </w:rPr>
+        <w:t xml:space="preserve">)$p.value &gt;=</w:t>
+      </w:r>
+      <w:r>
+        <w:rPr>
+          <w:rStyle w:val="StringTok"/>
+        </w:rPr>
+        <w:t xml:space="preserve"> </w:t>
+      </w:r>
+      <w:r>
+        <w:rPr>
+          <w:rStyle w:val="NormalTok"/>
+        </w:rPr>
+        <w:t xml:space="preserve">.</w:t>
+      </w:r>
+      <w:r>
+        <w:rPr>
+          <w:rStyle w:val="DecValTok"/>
+        </w:rPr>
+        <w:t xml:space="preserve">05</w:t>
+      </w:r>
+      <w:r>
+        <w:br w:type="textWrapping"/>
+      </w:r>
+      <w:r>
+        <w:rPr>
+          <w:rStyle w:val="NormalTok"/>
+        </w:rPr>
+        <w:t xml:space="preserve">}</w:t>
+      </w:r>
+      <w:r>
+        <w:br w:type="textWrapping"/>
+      </w:r>
+      <w:r>
+        <w:br w:type="textWrapping"/>
+      </w:r>
+      <w:r>
+        <w:rPr>
+          <w:rStyle w:val="KeywordTok"/>
+        </w:rPr>
+        <w:t xml:space="preserve">sum</w:t>
+      </w:r>
+      <w:r>
+        <w:rPr>
+          <w:rStyle w:val="NormalTok"/>
+        </w:rPr>
+        <w:t xml:space="preserve">(</w:t>
+      </w:r>
+      <w:r>
+        <w:rPr>
+          <w:rStyle w:val="KeywordTok"/>
+        </w:rPr>
+        <w:t xml:space="preserve">replicate</w:t>
+      </w:r>
+      <w:r>
+        <w:rPr>
+          <w:rStyle w:val="NormalTok"/>
+        </w:rPr>
+        <w:t xml:space="preserve">(</w:t>
+      </w:r>
+      <w:r>
+        <w:rPr>
+          <w:rStyle w:val="DecValTok"/>
+        </w:rPr>
+        <w:t xml:space="preserve">1000</w:t>
+      </w:r>
+      <w:r>
+        <w:rPr>
+          <w:rStyle w:val="NormalTok"/>
+        </w:rPr>
+        <w:t xml:space="preserve">,</w:t>
+      </w:r>
+      <w:r>
+        <w:rPr>
+          <w:rStyle w:val="KeywordTok"/>
+        </w:rPr>
+        <w:t xml:space="preserve">pass_ttest</w:t>
+      </w:r>
+      <w:r>
+        <w:rPr>
+          <w:rStyle w:val="NormalTok"/>
+        </w:rPr>
+        <w:t xml:space="preserve">(titanic_all$survived)))/</w:t>
+      </w:r>
+      <w:r>
+        <w:rPr>
+          <w:rStyle w:val="DecValTok"/>
+        </w:rPr>
+        <w:t xml:space="preserve">1000</w:t>
       </w:r>
     </w:p>
     <w:p>
       <w:pPr>
+        <w:pStyle w:val="SourceCode"/>
+      </w:pPr>
+      <w:r>
+        <w:rPr>
+          <w:rStyle w:val="VerbatimChar"/>
+        </w:rPr>
+        <w:t xml:space="preserve">## [1] 0.94</w:t>
+      </w:r>
+    </w:p>
+    <w:p>
+      <w:pPr>
         <w:pStyle w:val="Heading4"/>
       </w:pPr>
       <w:bookmarkStart w:id="29" w:name="how-do-we-get-the-same-sample-every-time"/>
@@ -3845,388 +3929,10 @@
     </w:p>
     <w:p>
       <w:pPr>
-        <w:pStyle w:val="SourceCode"/>
-      </w:pPr>
-      <w:r>
-        <w:rPr>
-          <w:rStyle w:val="NormalTok"/>
-        </w:rPr>
-        <w:t xml:space="preserve">pass_ttest&lt;-function(x, </w:t>
-      </w:r>
-      <w:r>
-        <w:rPr>
-          <w:rStyle w:val="DataTypeTok"/>
-        </w:rPr>
-        <w:t xml:space="preserve">prop_train =</w:t>
-      </w:r>
-      <w:r>
-        <w:rPr>
-          <w:rStyle w:val="NormalTok"/>
-        </w:rPr>
-        <w:t xml:space="preserve"> </w:t>
-      </w:r>
-      <w:r>
-        <w:rPr>
-          <w:rStyle w:val="NormalTok"/>
-        </w:rPr>
-        <w:t xml:space="preserve">.</w:t>
-      </w:r>
-      <w:r>
-        <w:rPr>
-          <w:rStyle w:val="DecValTok"/>
-        </w:rPr>
-        <w:t xml:space="preserve">07</w:t>
-      </w:r>
-      <w:r>
-        <w:rPr>
-          <w:rStyle w:val="NormalTok"/>
-        </w:rPr>
-        <w:t xml:space="preserve">){</w:t>
-      </w:r>
-      <w:r>
-        <w:br w:type="textWrapping"/>
-      </w:r>
-      <w:r>
-        <w:rPr>
-          <w:rStyle w:val="NormalTok"/>
-        </w:rPr>
-        <w:t xml:space="preserve"> </w:t>
-      </w:r>
-      <w:r>
-        <w:rPr>
-          <w:rStyle w:val="NormalTok"/>
-        </w:rPr>
-        <w:t xml:space="preserve"> </w:t>
-      </w:r>
-      <w:r>
-        <w:rPr>
-          <w:rStyle w:val="KeywordTok"/>
-        </w:rPr>
-        <w:t xml:space="preserve">set.seed</w:t>
-      </w:r>
-      <w:r>
-        <w:rPr>
-          <w:rStyle w:val="NormalTok"/>
-        </w:rPr>
-        <w:t xml:space="preserve">(</w:t>
-      </w:r>
-      <w:r>
-        <w:rPr>
-          <w:rStyle w:val="DecValTok"/>
-        </w:rPr>
-        <w:t xml:space="preserve">6767</w:t>
-      </w:r>
-      <w:r>
-        <w:rPr>
-          <w:rStyle w:val="NormalTok"/>
-        </w:rPr>
-        <w:t xml:space="preserve">)</w:t>
-      </w:r>
-      <w:r>
-        <w:br w:type="textWrapping"/>
-      </w:r>
-      <w:r>
-        <w:rPr>
-          <w:rStyle w:val="NormalTok"/>
-        </w:rPr>
-        <w:t xml:space="preserve"> </w:t>
-      </w:r>
-      <w:r>
-        <w:rPr>
-          <w:rStyle w:val="NormalTok"/>
-        </w:rPr>
-        <w:t xml:space="preserve"> </w:t>
-      </w:r>
-      <w:r>
-        <w:rPr>
-          <w:rStyle w:val="NormalTok"/>
-        </w:rPr>
-        <w:t xml:space="preserve">n_x_all&lt;-</w:t>
-      </w:r>
-      <w:r>
-        <w:rPr>
-          <w:rStyle w:val="KeywordTok"/>
-        </w:rPr>
-        <w:t xml:space="preserve">length</w:t>
-      </w:r>
-      <w:r>
-        <w:rPr>
-          <w:rStyle w:val="NormalTok"/>
-        </w:rPr>
-        <w:t xml:space="preserve">(x)</w:t>
-      </w:r>
-      <w:r>
-        <w:br w:type="textWrapping"/>
-      </w:r>
-      <w:r>
-        <w:rPr>
-          <w:rStyle w:val="NormalTok"/>
-        </w:rPr>
-        <w:t xml:space="preserve"> </w:t>
-      </w:r>
-      <w:r>
-        <w:rPr>
-          <w:rStyle w:val="NormalTok"/>
-        </w:rPr>
-        <w:t xml:space="preserve"> </w:t>
-      </w:r>
-      <w:r>
-        <w:rPr>
-          <w:rStyle w:val="NormalTok"/>
-        </w:rPr>
-        <w:t xml:space="preserve">n_train&lt;-</w:t>
-      </w:r>
-      <w:r>
-        <w:rPr>
-          <w:rStyle w:val="KeywordTok"/>
-        </w:rPr>
-        <w:t xml:space="preserve">floor</w:t>
-      </w:r>
-      <w:r>
-        <w:rPr>
-          <w:rStyle w:val="NormalTok"/>
-        </w:rPr>
-        <w:t xml:space="preserve">(prop_train *</w:t>
-      </w:r>
-      <w:r>
-        <w:rPr>
-          <w:rStyle w:val="StringTok"/>
-        </w:rPr>
-        <w:t xml:space="preserve"> </w:t>
-      </w:r>
-      <w:r>
-        <w:rPr>
-          <w:rStyle w:val="NormalTok"/>
-        </w:rPr>
-        <w:t xml:space="preserve">n_x_all)</w:t>
-      </w:r>
-      <w:r>
-        <w:br w:type="textWrapping"/>
-      </w:r>
-      <w:r>
-        <w:rPr>
-          <w:rStyle w:val="NormalTok"/>
-        </w:rPr>
-        <w:t xml:space="preserve"> </w:t>
-      </w:r>
-      <w:r>
-        <w:rPr>
-          <w:rStyle w:val="NormalTok"/>
-        </w:rPr>
-        <w:t xml:space="preserve"> </w:t>
-      </w:r>
-      <w:r>
-        <w:br w:type="textWrapping"/>
-      </w:r>
-      <w:r>
-        <w:rPr>
-          <w:rStyle w:val="NormalTok"/>
-        </w:rPr>
-        <w:t xml:space="preserve"> </w:t>
-      </w:r>
-      <w:r>
-        <w:rPr>
-          <w:rStyle w:val="NormalTok"/>
-        </w:rPr>
-        <w:t xml:space="preserve"> </w:t>
-      </w:r>
-      <w:r>
-        <w:rPr>
-          <w:rStyle w:val="CommentTok"/>
-        </w:rPr>
-        <w:t xml:space="preserve"># Sample RowIDs</w:t>
-      </w:r>
-      <w:r>
-        <w:br w:type="textWrapping"/>
-      </w:r>
-      <w:r>
-        <w:rPr>
-          <w:rStyle w:val="NormalTok"/>
-        </w:rPr>
-        <w:t xml:space="preserve"> </w:t>
-      </w:r>
-      <w:r>
-        <w:rPr>
-          <w:rStyle w:val="NormalTok"/>
-        </w:rPr>
-        <w:t xml:space="preserve"> </w:t>
-      </w:r>
-      <w:r>
-        <w:rPr>
-          <w:rStyle w:val="NormalTok"/>
-        </w:rPr>
-        <w:t xml:space="preserve">rows_train&lt;-</w:t>
-      </w:r>
-      <w:r>
-        <w:rPr>
-          <w:rStyle w:val="KeywordTok"/>
-        </w:rPr>
-        <w:t xml:space="preserve">sample.int</w:t>
-      </w:r>
-      <w:r>
-        <w:rPr>
-          <w:rStyle w:val="NormalTok"/>
-        </w:rPr>
-        <w:t xml:space="preserve">(n_x_all, n_train)</w:t>
-      </w:r>
-      <w:r>
-        <w:br w:type="textWrapping"/>
-      </w:r>
-      <w:r>
-        <w:rPr>
-          <w:rStyle w:val="NormalTok"/>
-        </w:rPr>
-        <w:t xml:space="preserve"> </w:t>
-      </w:r>
-      <w:r>
-        <w:rPr>
-          <w:rStyle w:val="NormalTok"/>
-        </w:rPr>
-        <w:t xml:space="preserve"> </w:t>
-      </w:r>
-      <w:r>
-        <w:br w:type="textWrapping"/>
-      </w:r>
-      <w:r>
-        <w:rPr>
-          <w:rStyle w:val="NormalTok"/>
-        </w:rPr>
-        <w:t xml:space="preserve"> </w:t>
-      </w:r>
-      <w:r>
-        <w:rPr>
-          <w:rStyle w:val="NormalTok"/>
-        </w:rPr>
-        <w:t xml:space="preserve"> </w:t>
-      </w:r>
-      <w:r>
-        <w:rPr>
-          <w:rStyle w:val="KeywordTok"/>
-        </w:rPr>
-        <w:t xml:space="preserve">t.test</w:t>
-      </w:r>
-      <w:r>
-        <w:rPr>
-          <w:rStyle w:val="NormalTok"/>
-        </w:rPr>
-        <w:t xml:space="preserve">(x[rows_train], x[-rows_train], </w:t>
-      </w:r>
-      <w:r>
-        <w:rPr>
-          <w:rStyle w:val="DataTypeTok"/>
-        </w:rPr>
-        <w:t xml:space="preserve">conf.level =</w:t>
-      </w:r>
-      <w:r>
-        <w:rPr>
-          <w:rStyle w:val="NormalTok"/>
-        </w:rPr>
-        <w:t xml:space="preserve"> </w:t>
-      </w:r>
-      <w:r>
-        <w:rPr>
-          <w:rStyle w:val="NormalTok"/>
-        </w:rPr>
-        <w:t xml:space="preserve">.</w:t>
-      </w:r>
-      <w:r>
-        <w:rPr>
-          <w:rStyle w:val="DecValTok"/>
-        </w:rPr>
-        <w:t xml:space="preserve">95</w:t>
-      </w:r>
-      <w:r>
-        <w:rPr>
-          <w:rStyle w:val="NormalTok"/>
-        </w:rPr>
-        <w:t xml:space="preserve">)$p.value &gt;=</w:t>
-      </w:r>
-      <w:r>
-        <w:rPr>
-          <w:rStyle w:val="StringTok"/>
-        </w:rPr>
-        <w:t xml:space="preserve"> </w:t>
-      </w:r>
-      <w:r>
-        <w:rPr>
-          <w:rStyle w:val="NormalTok"/>
-        </w:rPr>
-        <w:t xml:space="preserve">.</w:t>
-      </w:r>
-      <w:r>
-        <w:rPr>
-          <w:rStyle w:val="DecValTok"/>
-        </w:rPr>
-        <w:t xml:space="preserve">05</w:t>
-      </w:r>
-      <w:r>
-        <w:br w:type="textWrapping"/>
-      </w:r>
-      <w:r>
-        <w:rPr>
-          <w:rStyle w:val="NormalTok"/>
-        </w:rPr>
-        <w:t xml:space="preserve">}</w:t>
-      </w:r>
-      <w:r>
-        <w:br w:type="textWrapping"/>
-      </w:r>
-      <w:r>
-        <w:br w:type="textWrapping"/>
-      </w:r>
-      <w:r>
-        <w:rPr>
-          <w:rStyle w:val="KeywordTok"/>
-        </w:rPr>
-        <w:t xml:space="preserve">sum</w:t>
-      </w:r>
-      <w:r>
-        <w:rPr>
-          <w:rStyle w:val="NormalTok"/>
-        </w:rPr>
-        <w:t xml:space="preserve">(</w:t>
-      </w:r>
-      <w:r>
-        <w:rPr>
-          <w:rStyle w:val="KeywordTok"/>
-        </w:rPr>
-        <w:t xml:space="preserve">replicate</w:t>
-      </w:r>
-      <w:r>
-        <w:rPr>
-          <w:rStyle w:val="NormalTok"/>
-        </w:rPr>
-        <w:t xml:space="preserve">(</w:t>
-      </w:r>
-      <w:r>
-        <w:rPr>
-          <w:rStyle w:val="DecValTok"/>
-        </w:rPr>
-        <w:t xml:space="preserve">1000</w:t>
-      </w:r>
-      <w:r>
-        <w:rPr>
-          <w:rStyle w:val="NormalTok"/>
-        </w:rPr>
-        <w:t xml:space="preserve">,</w:t>
-      </w:r>
-      <w:r>
-        <w:rPr>
-          <w:rStyle w:val="KeywordTok"/>
-        </w:rPr>
-        <w:t xml:space="preserve">pass_ttest</w:t>
-      </w:r>
-      <w:r>
-        <w:rPr>
-          <w:rStyle w:val="NormalTok"/>
-        </w:rPr>
-        <w:t xml:space="preserve">(titanic_all$survived)))/</w:t>
-      </w:r>
-      <w:r>
-        <w:rPr>
-          <w:rStyle w:val="DecValTok"/>
-        </w:rPr>
-        <w:t xml:space="preserve">1000</w:t>
+        <w:pStyle w:val="FirstParagraph"/>
+      </w:pPr>
+      <w:r>
+        <w:t xml:space="preserve">For reproducibility, you need to set the seed, then check that your sample satisfies the similarity criteria (from the same distribution)</w:t>
       </w:r>
     </w:p>
     <w:p>
@@ -4235,13 +3941,435 @@
       </w:pPr>
       <w:r>
         <w:rPr>
-          <w:rStyle w:val="VerbatimChar"/>
-        </w:rPr>
-        <w:t xml:space="preserve">## [1] 1</w:t>
+          <w:rStyle w:val="NormalTok"/>
+        </w:rPr>
+        <w:t xml:space="preserve">pass_ttest &lt;-</w:t>
+      </w:r>
+      <w:r>
+        <w:rPr>
+          <w:rStyle w:val="StringTok"/>
+        </w:rPr>
+        <w:t xml:space="preserve"> </w:t>
+      </w:r>
+      <w:r>
+        <w:rPr>
+          <w:rStyle w:val="NormalTok"/>
+        </w:rPr>
+        <w:t xml:space="preserve">function(x, </w:t>
+      </w:r>
+      <w:r>
+        <w:rPr>
+          <w:rStyle w:val="DataTypeTok"/>
+        </w:rPr>
+        <w:t xml:space="preserve">prop_train =</w:t>
+      </w:r>
+      <w:r>
+        <w:rPr>
+          <w:rStyle w:val="NormalTok"/>
+        </w:rPr>
+        <w:t xml:space="preserve"> </w:t>
+      </w:r>
+      <w:r>
+        <w:rPr>
+          <w:rStyle w:val="NormalTok"/>
+        </w:rPr>
+        <w:t xml:space="preserve">.</w:t>
+      </w:r>
+      <w:r>
+        <w:rPr>
+          <w:rStyle w:val="DecValTok"/>
+        </w:rPr>
+        <w:t xml:space="preserve">07</w:t>
+      </w:r>
+      <w:r>
+        <w:rPr>
+          <w:rStyle w:val="NormalTok"/>
+        </w:rPr>
+        <w:t xml:space="preserve">) {</w:t>
+      </w:r>
+      <w:r>
+        <w:br w:type="textWrapping"/>
+      </w:r>
+      <w:r>
+        <w:rPr>
+          <w:rStyle w:val="NormalTok"/>
+        </w:rPr>
+        <w:t xml:space="preserve"> </w:t>
+      </w:r>
+      <w:r>
+        <w:rPr>
+          <w:rStyle w:val="NormalTok"/>
+        </w:rPr>
+        <w:t xml:space="preserve"> </w:t>
+      </w:r>
+      <w:r>
+        <w:rPr>
+          <w:rStyle w:val="KeywordTok"/>
+        </w:rPr>
+        <w:t xml:space="preserve">set.seed</w:t>
+      </w:r>
+      <w:r>
+        <w:rPr>
+          <w:rStyle w:val="NormalTok"/>
+        </w:rPr>
+        <w:t xml:space="preserve">(</w:t>
+      </w:r>
+      <w:r>
+        <w:rPr>
+          <w:rStyle w:val="DecValTok"/>
+        </w:rPr>
+        <w:t xml:space="preserve">6767</w:t>
+      </w:r>
+      <w:r>
+        <w:rPr>
+          <w:rStyle w:val="NormalTok"/>
+        </w:rPr>
+        <w:t xml:space="preserve">)</w:t>
+      </w:r>
+      <w:r>
+        <w:br w:type="textWrapping"/>
+      </w:r>
+      <w:r>
+        <w:rPr>
+          <w:rStyle w:val="NormalTok"/>
+        </w:rPr>
+        <w:t xml:space="preserve"> </w:t>
+      </w:r>
+      <w:r>
+        <w:rPr>
+          <w:rStyle w:val="NormalTok"/>
+        </w:rPr>
+        <w:t xml:space="preserve"> </w:t>
+      </w:r>
+      <w:r>
+        <w:rPr>
+          <w:rStyle w:val="NormalTok"/>
+        </w:rPr>
+        <w:t xml:space="preserve">n_x_all &lt;-</w:t>
+      </w:r>
+      <w:r>
+        <w:rPr>
+          <w:rStyle w:val="StringTok"/>
+        </w:rPr>
+        <w:t xml:space="preserve"> </w:t>
+      </w:r>
+      <w:r>
+        <w:rPr>
+          <w:rStyle w:val="KeywordTok"/>
+        </w:rPr>
+        <w:t xml:space="preserve">length</w:t>
+      </w:r>
+      <w:r>
+        <w:rPr>
+          <w:rStyle w:val="NormalTok"/>
+        </w:rPr>
+        <w:t xml:space="preserve">(x)</w:t>
+      </w:r>
+      <w:r>
+        <w:br w:type="textWrapping"/>
+      </w:r>
+      <w:r>
+        <w:rPr>
+          <w:rStyle w:val="NormalTok"/>
+        </w:rPr>
+        <w:t xml:space="preserve"> </w:t>
+      </w:r>
+      <w:r>
+        <w:rPr>
+          <w:rStyle w:val="NormalTok"/>
+        </w:rPr>
+        <w:t xml:space="preserve"> </w:t>
+      </w:r>
+      <w:r>
+        <w:rPr>
+          <w:rStyle w:val="NormalTok"/>
+        </w:rPr>
+        <w:t xml:space="preserve">n_train &lt;-</w:t>
+      </w:r>
+      <w:r>
+        <w:rPr>
+          <w:rStyle w:val="StringTok"/>
+        </w:rPr>
+        <w:t xml:space="preserve"> </w:t>
+      </w:r>
+      <w:r>
+        <w:rPr>
+          <w:rStyle w:val="KeywordTok"/>
+        </w:rPr>
+        <w:t xml:space="preserve">floor</w:t>
+      </w:r>
+      <w:r>
+        <w:rPr>
+          <w:rStyle w:val="NormalTok"/>
+        </w:rPr>
+        <w:t xml:space="preserve">(prop_train *</w:t>
+      </w:r>
+      <w:r>
+        <w:rPr>
+          <w:rStyle w:val="StringTok"/>
+        </w:rPr>
+        <w:t xml:space="preserve"> </w:t>
+      </w:r>
+      <w:r>
+        <w:rPr>
+          <w:rStyle w:val="NormalTok"/>
+        </w:rPr>
+        <w:t xml:space="preserve">n_x_all)</w:t>
+      </w:r>
+      <w:r>
+        <w:br w:type="textWrapping"/>
+      </w:r>
+      <w:r>
+        <w:rPr>
+          <w:rStyle w:val="NormalTok"/>
+        </w:rPr>
+        <w:t xml:space="preserve"> </w:t>
+      </w:r>
+      <w:r>
+        <w:rPr>
+          <w:rStyle w:val="NormalTok"/>
+        </w:rPr>
+        <w:t xml:space="preserve"> </w:t>
+      </w:r>
+      <w:r>
+        <w:br w:type="textWrapping"/>
+      </w:r>
+      <w:r>
+        <w:rPr>
+          <w:rStyle w:val="NormalTok"/>
+        </w:rPr>
+        <w:t xml:space="preserve"> </w:t>
+      </w:r>
+      <w:r>
+        <w:rPr>
+          <w:rStyle w:val="NormalTok"/>
+        </w:rPr>
+        <w:t xml:space="preserve"> </w:t>
+      </w:r>
+      <w:r>
+        <w:rPr>
+          <w:rStyle w:val="CommentTok"/>
+        </w:rPr>
+        <w:t xml:space="preserve"># Sample RowIDs</w:t>
+      </w:r>
+      <w:r>
+        <w:br w:type="textWrapping"/>
+      </w:r>
+      <w:r>
+        <w:rPr>
+          <w:rStyle w:val="NormalTok"/>
+        </w:rPr>
+        <w:t xml:space="preserve"> </w:t>
+      </w:r>
+      <w:r>
+        <w:rPr>
+          <w:rStyle w:val="NormalTok"/>
+        </w:rPr>
+        <w:t xml:space="preserve"> </w:t>
+      </w:r>
+      <w:r>
+        <w:rPr>
+          <w:rStyle w:val="NormalTok"/>
+        </w:rPr>
+        <w:t xml:space="preserve">rows_train &lt;-</w:t>
+      </w:r>
+      <w:r>
+        <w:rPr>
+          <w:rStyle w:val="StringTok"/>
+        </w:rPr>
+        <w:t xml:space="preserve"> </w:t>
+      </w:r>
+      <w:r>
+        <w:rPr>
+          <w:rStyle w:val="KeywordTok"/>
+        </w:rPr>
+        <w:t xml:space="preserve">sample.int</w:t>
+      </w:r>
+      <w:r>
+        <w:rPr>
+          <w:rStyle w:val="NormalTok"/>
+        </w:rPr>
+        <w:t xml:space="preserve">(n_x_all, n_train)</w:t>
+      </w:r>
+      <w:r>
+        <w:br w:type="textWrapping"/>
+      </w:r>
+      <w:r>
+        <w:rPr>
+          <w:rStyle w:val="NormalTok"/>
+        </w:rPr>
+        <w:t xml:space="preserve"> </w:t>
+      </w:r>
+      <w:r>
+        <w:rPr>
+          <w:rStyle w:val="NormalTok"/>
+        </w:rPr>
+        <w:t xml:space="preserve"> </w:t>
+      </w:r>
+      <w:r>
+        <w:br w:type="textWrapping"/>
+      </w:r>
+      <w:r>
+        <w:rPr>
+          <w:rStyle w:val="NormalTok"/>
+        </w:rPr>
+        <w:t xml:space="preserve"> </w:t>
+      </w:r>
+      <w:r>
+        <w:rPr>
+          <w:rStyle w:val="NormalTok"/>
+        </w:rPr>
+        <w:t xml:space="preserve"> </w:t>
+      </w:r>
+      <w:r>
+        <w:rPr>
+          <w:rStyle w:val="KeywordTok"/>
+        </w:rPr>
+        <w:t xml:space="preserve">t.test</w:t>
+      </w:r>
+      <w:r>
+        <w:rPr>
+          <w:rStyle w:val="NormalTok"/>
+        </w:rPr>
+        <w:t xml:space="preserve">(x[rows_train], x[-rows_train], </w:t>
+      </w:r>
+      <w:r>
+        <w:rPr>
+          <w:rStyle w:val="DataTypeTok"/>
+        </w:rPr>
+        <w:t xml:space="preserve">conf.level =</w:t>
+      </w:r>
+      <w:r>
+        <w:rPr>
+          <w:rStyle w:val="NormalTok"/>
+        </w:rPr>
+        <w:t xml:space="preserve"> </w:t>
+      </w:r>
+      <w:r>
+        <w:rPr>
+          <w:rStyle w:val="NormalTok"/>
+        </w:rPr>
+        <w:t xml:space="preserve">.</w:t>
+      </w:r>
+      <w:r>
+        <w:rPr>
+          <w:rStyle w:val="DecValTok"/>
+        </w:rPr>
+        <w:t xml:space="preserve">95</w:t>
+      </w:r>
+      <w:r>
+        <w:rPr>
+          <w:rStyle w:val="NormalTok"/>
+        </w:rPr>
+        <w:t xml:space="preserve">)$p.value &gt;=</w:t>
+      </w:r>
+      <w:r>
+        <w:rPr>
+          <w:rStyle w:val="StringTok"/>
+        </w:rPr>
+        <w:t xml:space="preserve"> </w:t>
+      </w:r>
+      <w:r>
+        <w:rPr>
+          <w:rStyle w:val="NormalTok"/>
+        </w:rPr>
+        <w:t xml:space="preserve">.</w:t>
+      </w:r>
+      <w:r>
+        <w:rPr>
+          <w:rStyle w:val="DecValTok"/>
+        </w:rPr>
+        <w:t xml:space="preserve">05</w:t>
+      </w:r>
+      <w:r>
+        <w:br w:type="textWrapping"/>
+      </w:r>
+      <w:r>
+        <w:rPr>
+          <w:rStyle w:val="NormalTok"/>
+        </w:rPr>
+        <w:t xml:space="preserve">}</w:t>
+      </w:r>
+      <w:r>
+        <w:br w:type="textWrapping"/>
+      </w:r>
+      <w:r>
+        <w:br w:type="textWrapping"/>
+      </w:r>
+      <w:r>
+        <w:rPr>
+          <w:rStyle w:val="KeywordTok"/>
+        </w:rPr>
+        <w:t xml:space="preserve">sum</w:t>
+      </w:r>
+      <w:r>
+        <w:rPr>
+          <w:rStyle w:val="NormalTok"/>
+        </w:rPr>
+        <w:t xml:space="preserve">(</w:t>
+      </w:r>
+      <w:r>
+        <w:rPr>
+          <w:rStyle w:val="KeywordTok"/>
+        </w:rPr>
+        <w:t xml:space="preserve">replicate</w:t>
+      </w:r>
+      <w:r>
+        <w:rPr>
+          <w:rStyle w:val="NormalTok"/>
+        </w:rPr>
+        <w:t xml:space="preserve">(</w:t>
+      </w:r>
+      <w:r>
+        <w:rPr>
+          <w:rStyle w:val="DecValTok"/>
+        </w:rPr>
+        <w:t xml:space="preserve">1000</w:t>
+      </w:r>
+      <w:r>
+        <w:rPr>
+          <w:rStyle w:val="NormalTok"/>
+        </w:rPr>
+        <w:t xml:space="preserve">, </w:t>
+      </w:r>
+      <w:r>
+        <w:rPr>
+          <w:rStyle w:val="KeywordTok"/>
+        </w:rPr>
+        <w:t xml:space="preserve">pass_ttest</w:t>
+      </w:r>
+      <w:r>
+        <w:rPr>
+          <w:rStyle w:val="NormalTok"/>
+        </w:rPr>
+        <w:t xml:space="preserve">(titanic_all$survived))) /</w:t>
+      </w:r>
+      <w:r>
+        <w:rPr>
+          <w:rStyle w:val="StringTok"/>
+        </w:rPr>
+        <w:t xml:space="preserve"> </w:t>
+      </w:r>
+      <w:r>
+        <w:rPr>
+          <w:rStyle w:val="DecValTok"/>
+        </w:rPr>
+        <w:t xml:space="preserve">1000</w:t>
       </w:r>
     </w:p>
     <w:p>
       <w:pPr>
+        <w:pStyle w:val="SourceCode"/>
+      </w:pPr>
+      <w:r>
+        <w:rPr>
+          <w:rStyle w:val="VerbatimChar"/>
+        </w:rPr>
+        <w:t xml:space="preserve">## [1] 1</w:t>
+      </w:r>
+    </w:p>
+    <w:p>
+      <w:pPr>
         <w:pStyle w:val="Heading2"/>
       </w:pPr>
       <w:bookmarkStart w:id="30" w:name="maintaining-class-ratio"/>
@@ -4255,7 +4383,7 @@
         <w:pStyle w:val="FirstParagraph"/>
       </w:pPr>
       <w:r>
-        <w:t xml:space="preserve">Using caret</w:t>
+        <w:t xml:space="preserve">Using caret package: helps with data selection, feature prep and other useful functions.</w:t>
       </w:r>
     </w:p>
     <w:p>
@@ -4305,7 +4433,10 @@
         <w:rPr>
           <w:rStyle w:val="NormalTok"/>
         </w:rPr>
-        <w:t xml:space="preserve">rows_train_c&lt;-</w:t>
+        <w:t xml:space="preserve">rows_train_c &lt;-</w:t>
+      </w:r>
+      <w:r>
+        <w:br w:type="textWrapping"/>
       </w:r>
       <w:r>
         <w:rPr>
@@ -4341,7 +4472,13 @@
         <w:rPr>
           <w:rStyle w:val="DataTypeTok"/>
         </w:rPr>
-        <w:t xml:space="preserve">list=</w:t>
+        <w:t xml:space="preserve">list =</w:t>
+      </w:r>
+      <w:r>
+        <w:rPr>
+          <w:rStyle w:val="NormalTok"/>
+        </w:rPr>
+        <w:t xml:space="preserve"> </w:t>
       </w:r>
       <w:r>
         <w:rPr>
@@ -4362,7 +4499,19 @@
         <w:rPr>
           <w:rStyle w:val="NormalTok"/>
         </w:rPr>
-        <w:t xml:space="preserve">titanic_train_c&lt;-titanic_all[rows_train_c,]</w:t>
+        <w:t xml:space="preserve">titanic_train_c &lt;-</w:t>
+      </w:r>
+      <w:r>
+        <w:rPr>
+          <w:rStyle w:val="StringTok"/>
+        </w:rPr>
+        <w:t xml:space="preserve"> </w:t>
+      </w:r>
+      <w:r>
+        <w:rPr>
+          <w:rStyle w:val="NormalTok"/>
+        </w:rPr>
+        <w:t xml:space="preserve">titanic_all[rows_train_c, ]</w:t>
       </w:r>
       <w:r>
         <w:br w:type="textWrapping"/>
@@ -4371,7 +4520,19 @@
         <w:rPr>
           <w:rStyle w:val="NormalTok"/>
         </w:rPr>
-        <w:t xml:space="preserve">titanic_test_c&lt;-titanic_all[-rows_train_c,]</w:t>
+        <w:t xml:space="preserve">titanic_test_c &lt;-</w:t>
+      </w:r>
+      <w:r>
+        <w:rPr>
+          <w:rStyle w:val="StringTok"/>
+        </w:rPr>
+        <w:t xml:space="preserve"> </w:t>
+      </w:r>
+      <w:r>
+        <w:rPr>
+          <w:rStyle w:val="NormalTok"/>
+        </w:rPr>
+        <w:t xml:space="preserve">titanic_all[-rows_train_c, ]</w:t>
       </w:r>
     </w:p>
     <w:p>
@@ -4722,22 +4883,402 @@
     </w:p>
     <w:p>
       <w:pPr>
-        <w:pStyle w:val="Heading3"/>
-      </w:pPr>
-      <w:bookmarkStart w:id="33" w:name="final-sample"/>
+        <w:pStyle w:val="Heading2"/>
+      </w:pPr>
+      <w:bookmarkStart w:id="33" w:name="defensive-sampling"/>
       <w:bookmarkEnd w:id="33"/>
       <w:r>
-        <w:t xml:space="preserve">Final sample</w:t>
+        <w:t xml:space="preserve">Defensive sampling</w:t>
       </w:r>
     </w:p>
     <w:p>
       <w:pPr>
         <w:pStyle w:val="Heading3"/>
       </w:pPr>
-      <w:bookmarkStart w:id="34" w:name="storing-the-sample"/>
+      <w:bookmarkStart w:id="34" w:name="final-sample"/>
       <w:bookmarkEnd w:id="34"/>
       <w:r>
-        <w:t xml:space="preserve">Storing the sample</w:t>
+        <w:t xml:space="preserve">Final sample</w:t>
+      </w:r>
+    </w:p>
+    <w:p>
+      <w:pPr>
+        <w:pStyle w:val="SourceCode"/>
+      </w:pPr>
+      <w:r>
+        <w:rPr>
+          <w:rStyle w:val="KeywordTok"/>
+        </w:rPr>
+        <w:t xml:space="preserve">library</w:t>
+      </w:r>
+      <w:r>
+        <w:rPr>
+          <w:rStyle w:val="NormalTok"/>
+        </w:rPr>
+        <w:t xml:space="preserve">(caret)</w:t>
+      </w:r>
+      <w:r>
+        <w:br w:type="textWrapping"/>
+      </w:r>
+      <w:r>
+        <w:rPr>
+          <w:rStyle w:val="KeywordTok"/>
+        </w:rPr>
+        <w:t xml:space="preserve">set.seed</w:t>
+      </w:r>
+      <w:r>
+        <w:rPr>
+          <w:rStyle w:val="NormalTok"/>
+        </w:rPr>
+        <w:t xml:space="preserve">(</w:t>
+      </w:r>
+      <w:r>
+        <w:rPr>
+          <w:rStyle w:val="DecValTok"/>
+        </w:rPr>
+        <w:t xml:space="preserve">8787</w:t>
+      </w:r>
+      <w:r>
+        <w:rPr>
+          <w:rStyle w:val="NormalTok"/>
+        </w:rPr>
+        <w:t xml:space="preserve">)</w:t>
+      </w:r>
+      <w:r>
+        <w:br w:type="textWrapping"/>
+      </w:r>
+      <w:r>
+        <w:rPr>
+          <w:rStyle w:val="NormalTok"/>
+        </w:rPr>
+        <w:t xml:space="preserve">rows_train_c &lt;-</w:t>
+      </w:r>
+      <w:r>
+        <w:br w:type="textWrapping"/>
+      </w:r>
+      <w:r>
+        <w:rPr>
+          <w:rStyle w:val="KeywordTok"/>
+        </w:rPr>
+        <w:t xml:space="preserve">createDataPartition</w:t>
+      </w:r>
+      <w:r>
+        <w:rPr>
+          <w:rStyle w:val="NormalTok"/>
+        </w:rPr>
+        <w:t xml:space="preserve">(titanic_all$survived, </w:t>
+      </w:r>
+      <w:r>
+        <w:rPr>
+          <w:rStyle w:val="DataTypeTok"/>
+        </w:rPr>
+        <w:t xml:space="preserve">p =</w:t>
+      </w:r>
+      <w:r>
+        <w:rPr>
+          <w:rStyle w:val="NormalTok"/>
+        </w:rPr>
+        <w:t xml:space="preserve"> </w:t>
+      </w:r>
+      <w:r>
+        <w:rPr>
+          <w:rStyle w:val="NormalTok"/>
+        </w:rPr>
+        <w:t xml:space="preserve">prop_train, </w:t>
+      </w:r>
+      <w:r>
+        <w:rPr>
+          <w:rStyle w:val="DataTypeTok"/>
+        </w:rPr>
+        <w:t xml:space="preserve">list =</w:t>
+      </w:r>
+      <w:r>
+        <w:rPr>
+          <w:rStyle w:val="NormalTok"/>
+        </w:rPr>
+        <w:t xml:space="preserve"> </w:t>
+      </w:r>
+      <w:r>
+        <w:rPr>
+          <w:rStyle w:val="OtherTok"/>
+        </w:rPr>
+        <w:t xml:space="preserve">FALSE</w:t>
+      </w:r>
+      <w:r>
+        <w:rPr>
+          <w:rStyle w:val="NormalTok"/>
+        </w:rPr>
+        <w:t xml:space="preserve">)</w:t>
+      </w:r>
+      <w:r>
+        <w:br w:type="textWrapping"/>
+      </w:r>
+      <w:r>
+        <w:rPr>
+          <w:rStyle w:val="NormalTok"/>
+        </w:rPr>
+        <w:t xml:space="preserve">titanic_train_c &lt;-</w:t>
+      </w:r>
+      <w:r>
+        <w:rPr>
+          <w:rStyle w:val="StringTok"/>
+        </w:rPr>
+        <w:t xml:space="preserve"> </w:t>
+      </w:r>
+      <w:r>
+        <w:rPr>
+          <w:rStyle w:val="NormalTok"/>
+        </w:rPr>
+        <w:t xml:space="preserve">titanic_all[rows_train_c, ]</w:t>
+      </w:r>
+      <w:r>
+        <w:br w:type="textWrapping"/>
+      </w:r>
+      <w:r>
+        <w:rPr>
+          <w:rStyle w:val="NormalTok"/>
+        </w:rPr>
+        <w:t xml:space="preserve">titanic_test_c &lt;-</w:t>
+      </w:r>
+      <w:r>
+        <w:rPr>
+          <w:rStyle w:val="StringTok"/>
+        </w:rPr>
+        <w:t xml:space="preserve"> </w:t>
+      </w:r>
+      <w:r>
+        <w:rPr>
+          <w:rStyle w:val="NormalTok"/>
+        </w:rPr>
+        <w:t xml:space="preserve">titanic_all[-rows_train_c, ]</w:t>
+      </w:r>
+    </w:p>
+    <w:p>
+      <w:pPr>
+        <w:pStyle w:val="Heading3"/>
+      </w:pPr>
+      <w:bookmarkStart w:id="35" w:name="storing-a-copy-one-off"/>
+      <w:bookmarkEnd w:id="35"/>
+      <w:r>
+        <w:t xml:space="preserve">Storing a copy (one-off)</w:t>
+      </w:r>
+    </w:p>
+    <w:p>
+      <w:pPr>
+        <w:pStyle w:val="SourceCode"/>
+      </w:pPr>
+      <w:r>
+        <w:rPr>
+          <w:rStyle w:val="NormalTok"/>
+        </w:rPr>
+        <w:t xml:space="preserve">cache_file&lt;-</w:t>
+      </w:r>
+      <w:r>
+        <w:rPr>
+          <w:rStyle w:val="StringTok"/>
+        </w:rPr>
+        <w:t xml:space="preserve">"../data-processed/sampleIDs.Rdata"</w:t>
+      </w:r>
+      <w:r>
+        <w:br w:type="textWrapping"/>
+      </w:r>
+      <w:r>
+        <w:rPr>
+          <w:rStyle w:val="NormalTok"/>
+        </w:rPr>
+        <w:t xml:space="preserve">if(!</w:t>
+      </w:r>
+      <w:r>
+        <w:rPr>
+          <w:rStyle w:val="KeywordTok"/>
+        </w:rPr>
+        <w:t xml:space="preserve">file.exists</w:t>
+      </w:r>
+      <w:r>
+        <w:rPr>
+          <w:rStyle w:val="NormalTok"/>
+        </w:rPr>
+        <w:t xml:space="preserve">(cache_file)){</w:t>
+      </w:r>
+      <w:r>
+        <w:br w:type="textWrapping"/>
+      </w:r>
+      <w:r>
+        <w:rPr>
+          <w:rStyle w:val="NormalTok"/>
+        </w:rPr>
+        <w:t xml:space="preserve"> </w:t>
+      </w:r>
+      <w:r>
+        <w:rPr>
+          <w:rStyle w:val="NormalTok"/>
+        </w:rPr>
+        <w:t xml:space="preserve"> </w:t>
+      </w:r>
+      <w:r>
+        <w:rPr>
+          <w:rStyle w:val="NormalTok"/>
+        </w:rPr>
+        <w:t xml:space="preserve">sample_cache&lt;-</w:t>
+      </w:r>
+      <w:r>
+        <w:rPr>
+          <w:rStyle w:val="StringTok"/>
+        </w:rPr>
+        <w:t xml:space="preserve"> </w:t>
+      </w:r>
+      <w:r>
+        <w:rPr>
+          <w:rStyle w:val="NormalTok"/>
+        </w:rPr>
+        <w:t xml:space="preserve">rows_train_c</w:t>
+      </w:r>
+      <w:r>
+        <w:br w:type="textWrapping"/>
+      </w:r>
+      <w:r>
+        <w:rPr>
+          <w:rStyle w:val="NormalTok"/>
+        </w:rPr>
+        <w:t xml:space="preserve"> </w:t>
+      </w:r>
+      <w:r>
+        <w:rPr>
+          <w:rStyle w:val="NormalTok"/>
+        </w:rPr>
+        <w:t xml:space="preserve"> </w:t>
+      </w:r>
+      <w:r>
+        <w:rPr>
+          <w:rStyle w:val="KeywordTok"/>
+        </w:rPr>
+        <w:t xml:space="preserve">save</w:t>
+      </w:r>
+      <w:r>
+        <w:rPr>
+          <w:rStyle w:val="NormalTok"/>
+        </w:rPr>
+        <w:t xml:space="preserve">(sample_cache,</w:t>
+      </w:r>
+      <w:r>
+        <w:rPr>
+          <w:rStyle w:val="DataTypeTok"/>
+        </w:rPr>
+        <w:t xml:space="preserve">file=</w:t>
+      </w:r>
+      <w:r>
+        <w:rPr>
+          <w:rStyle w:val="NormalTok"/>
+        </w:rPr>
+        <w:t xml:space="preserve">cache_file)</w:t>
+      </w:r>
+      <w:r>
+        <w:br w:type="textWrapping"/>
+      </w:r>
+      <w:r>
+        <w:rPr>
+          <w:rStyle w:val="NormalTok"/>
+        </w:rPr>
+        <w:t xml:space="preserve"> </w:t>
+      </w:r>
+      <w:r>
+        <w:rPr>
+          <w:rStyle w:val="NormalTok"/>
+        </w:rPr>
+        <w:t xml:space="preserve"> </w:t>
+      </w:r>
+      <w:r>
+        <w:rPr>
+          <w:rStyle w:val="KeywordTok"/>
+        </w:rPr>
+        <w:t xml:space="preserve">rm</w:t>
+      </w:r>
+      <w:r>
+        <w:rPr>
+          <w:rStyle w:val="NormalTok"/>
+        </w:rPr>
+        <w:t xml:space="preserve">(sample_cache)</w:t>
+      </w:r>
+      <w:r>
+        <w:br w:type="textWrapping"/>
+      </w:r>
+      <w:r>
+        <w:rPr>
+          <w:rStyle w:val="NormalTok"/>
+        </w:rPr>
+        <w:t xml:space="preserve">}</w:t>
+      </w:r>
+    </w:p>
+    <w:p>
+      <w:pPr>
+        <w:pStyle w:val="Heading3"/>
+      </w:pPr>
+      <w:bookmarkStart w:id="36" w:name="check-for-changes-1"/>
+      <w:bookmarkEnd w:id="36"/>
+      <w:r>
+        <w:t xml:space="preserve">Check for changes</w:t>
+      </w:r>
+    </w:p>
+    <w:p>
+      <w:pPr>
+        <w:pStyle w:val="SourceCode"/>
+      </w:pPr>
+      <w:r>
+        <w:rPr>
+          <w:rStyle w:val="KeywordTok"/>
+        </w:rPr>
+        <w:t xml:space="preserve">load</w:t>
+      </w:r>
+      <w:r>
+        <w:rPr>
+          <w:rStyle w:val="NormalTok"/>
+        </w:rPr>
+        <w:t xml:space="preserve">(cache_file)</w:t>
+      </w:r>
+      <w:r>
+        <w:br w:type="textWrapping"/>
+      </w:r>
+      <w:r>
+        <w:rPr>
+          <w:rStyle w:val="NormalTok"/>
+        </w:rPr>
+        <w:t xml:space="preserve">if(!</w:t>
+      </w:r>
+      <w:r>
+        <w:rPr>
+          <w:rStyle w:val="KeywordTok"/>
+        </w:rPr>
+        <w:t xml:space="preserve">identical</w:t>
+      </w:r>
+      <w:r>
+        <w:rPr>
+          <w:rStyle w:val="NormalTok"/>
+        </w:rPr>
+        <w:t xml:space="preserve">(rows_train_c, sample_cache)) </w:t>
+      </w:r>
+      <w:r>
+        <w:rPr>
+          <w:rStyle w:val="KeywordTok"/>
+        </w:rPr>
+        <w:t xml:space="preserve">stop</w:t>
+      </w:r>
+      <w:r>
+        <w:rPr>
+          <w:rStyle w:val="NormalTok"/>
+        </w:rPr>
+        <w:t xml:space="preserve">(</w:t>
+      </w:r>
+      <w:r>
+        <w:rPr>
+          <w:rStyle w:val="StringTok"/>
+        </w:rPr>
+        <w:t xml:space="preserve">"Hey, the sample has changed, you should check that out!"</w:t>
+      </w:r>
+      <w:r>
+        <w:rPr>
+          <w:rStyle w:val="NormalTok"/>
+        </w:rPr>
+        <w:t xml:space="preserve">)</w:t>
       </w:r>
     </w:p>
     <w:sectPr/>
@@ -4848,7 +5389,7 @@
     </w:lvl>
   </w:abstractNum>
   <w:abstractNum w:abstractNumId="990">
-    <w:nsid w:val="563ef276"/>
+    <w:nsid w:val="f10162d0"/>
     <w:multiLevelType w:val="multilevel"/>
     <w:lvl w:ilvl="0">
       <w:numFmt w:val="bullet"/>

</xml_diff>